<commit_message>
Delete redundant optimization file
</commit_message>
<xml_diff>
--- a/Backtesting/Genetic Algorithm Optimization.docx
+++ b/Backtesting/Genetic Algorithm Optimization.docx
@@ -24,7 +24,7 @@
       </w:r>
       <w:proofErr w:type="gramEnd"/>
       <w:r>
-        <w:t xml:space="preserve"> after getting those initial results (+240% with basic strategies), I was pumped but knew we could do better. The biggest issue? My position sizing was </w:t>
+        <w:t xml:space="preserve"> after getting those initial results (+240% with basic strategies), I was pumped but knew we could do better. My position sizing was </w:t>
       </w:r>
       <w:proofErr w:type="gramStart"/>
       <w:r>
@@ -68,7 +68,23 @@
       </w:r>
       <w:proofErr w:type="gramEnd"/>
       <w:r>
-        <w:t xml:space="preserve"> rate but made the most money, while post-massive had 32% win rate but smaller profits. This screamed "position sizing opportunity!" Why bet the same amount on a low-probability moonshot vs a higher-probability modest win?</w:t>
+        <w:t xml:space="preserve"> rate but made the most money, while </w:t>
+      </w:r>
+      <w:proofErr w:type="gramStart"/>
+      <w:r>
+        <w:t>post</w:t>
+      </w:r>
+      <w:proofErr w:type="gramEnd"/>
+      <w:r>
+        <w:t xml:space="preserve">-massive had </w:t>
+      </w:r>
+      <w:proofErr w:type="gramStart"/>
+      <w:r>
+        <w:t>32% win</w:t>
+      </w:r>
+      <w:proofErr w:type="gramEnd"/>
+      <w:r>
+        <w:t xml:space="preserve"> rate but smaller profits. This screamed "position sizing opportunity!" Why bet the same amount on a low-probability moonshot vs a higher-probability modest win?</w:t>
       </w:r>
     </w:p>
     <w:p>

</xml_diff>